<commit_message>
Samenvatting notulen interview toegevoegd
</commit_message>
<xml_diff>
--- a/Agenda's en notulen/Notulen Woensdag 18-11.docx
+++ b/Agenda's en notulen/Notulen Woensdag 18-11.docx
@@ -241,7 +241,7 @@
           <w:color w:val="auto"/>
           <w:sz w:val="24"/>
         </w:rPr>
-        <w:t>Openstaande punten</w:t>
+        <w:t>Plan van aanpak</w:t>
       </w:r>
     </w:p>
     <w:p>
@@ -273,7 +273,7 @@
           <w:color w:val="auto"/>
           <w:sz w:val="24"/>
         </w:rPr>
-        <w:t>Plan van aanpak</w:t>
+        <w:t xml:space="preserve">Interview </w:t>
       </w:r>
     </w:p>
     <w:p>
@@ -305,38 +305,6 @@
           <w:color w:val="auto"/>
           <w:sz w:val="24"/>
         </w:rPr>
-        <w:t xml:space="preserve">Interview </w:t>
-      </w:r>
-    </w:p>
-    <w:p>
-      <w:pPr>
-        <w:pStyle w:val="NoSpacing"/>
-        <w:numPr>
-          <w:ilvl w:val="0"/>
-          <w:numId w:val="15"/>
-        </w:numPr>
-        <w:rPr>
-          <w:rStyle w:val="IntenseEmphasis"/>
-          <w:rFonts w:ascii="Arial" w:hAnsi="Arial" w:cs="Arial"/>
-          <w:b w:val="0"/>
-          <w:bCs w:val="0"/>
-          <w:i w:val="0"/>
-          <w:iCs w:val="0"/>
-          <w:color w:val="auto"/>
-          <w:sz w:val="24"/>
-        </w:rPr>
-      </w:pPr>
-      <w:r>
-        <w:rPr>
-          <w:rStyle w:val="IntenseEmphasis"/>
-          <w:rFonts w:ascii="Arial" w:hAnsi="Arial" w:cs="Arial"/>
-          <w:b w:val="0"/>
-          <w:bCs w:val="0"/>
-          <w:i w:val="0"/>
-          <w:iCs w:val="0"/>
-          <w:color w:val="auto"/>
-          <w:sz w:val="24"/>
-        </w:rPr>
         <w:t>WVTTK</w:t>
       </w:r>
       <w:r>
@@ -541,7 +509,19 @@
           <w:iCs w:val="0"/>
           <w:color w:val="auto"/>
         </w:rPr>
-        <w:t>Na het interview worden de rollen verdeeld tussen het schrijven van de inleiding van het plan van aanpak en het opstellen van de requirements a.d.h.v. het interview.</w:t>
+        <w:t>Na het interview worden de rollen verdeeld tussen het schrijven van de inleiding van het plan van aanpak en het opstellen van de requ</w:t>
+      </w:r>
+      <w:r>
+        <w:rPr>
+          <w:rStyle w:val="IntenseEmphasis"/>
+          <w:rFonts w:ascii="Arial" w:hAnsi="Arial" w:cs="Arial"/>
+          <w:b w:val="0"/>
+          <w:bCs w:val="0"/>
+          <w:i w:val="0"/>
+          <w:iCs w:val="0"/>
+          <w:color w:val="auto"/>
+        </w:rPr>
+        <w:t>irements a.d.h.v. het interview met betreffing tot het plan van aanpak.</w:t>
       </w:r>
     </w:p>
     <w:p>
@@ -575,6 +555,69 @@
         </w:rPr>
         <w:t>Interview</w:t>
       </w:r>
+    </w:p>
+    <w:p>
+      <w:pPr>
+        <w:rPr>
+          <w:rStyle w:val="IntenseEmphasis"/>
+          <w:rFonts w:ascii="Arial" w:hAnsi="Arial" w:cs="Arial"/>
+          <w:b w:val="0"/>
+          <w:bCs w:val="0"/>
+          <w:i w:val="0"/>
+          <w:iCs w:val="0"/>
+          <w:color w:val="auto"/>
+        </w:rPr>
+      </w:pPr>
+      <w:r>
+        <w:rPr>
+          <w:rStyle w:val="IntenseEmphasis"/>
+          <w:rFonts w:ascii="Arial" w:hAnsi="Arial" w:cs="Arial"/>
+          <w:b w:val="0"/>
+          <w:bCs w:val="0"/>
+          <w:i w:val="0"/>
+          <w:iCs w:val="0"/>
+          <w:color w:val="auto"/>
+        </w:rPr>
+        <w:t>Koen en Jessy gaan vooral de hoofdvragen stellen tijdens het interview. Zehna en Joost notuleren wat er gezegd wordt en stellen ook doorvragen indien er nadere toelichting nodig is. De notulisten schrijven ieder alles op wat zij belangrijk vinden tijdens het gesprek. Als het interview is afgelopen worden de notulen samengevat en bij elkaar gevoegd zodat er één overzichtelijke lijst uitkomt.</w:t>
+      </w:r>
+    </w:p>
+    <w:p>
+      <w:pPr>
+        <w:rPr>
+          <w:rStyle w:val="IntenseEmphasis"/>
+          <w:rFonts w:ascii="Arial" w:hAnsi="Arial" w:cs="Arial"/>
+          <w:b w:val="0"/>
+          <w:bCs w:val="0"/>
+          <w:i w:val="0"/>
+          <w:iCs w:val="0"/>
+          <w:color w:val="auto"/>
+        </w:rPr>
+      </w:pPr>
+      <w:r>
+        <w:rPr>
+          <w:rStyle w:val="IntenseEmphasis"/>
+          <w:rFonts w:ascii="Arial" w:hAnsi="Arial" w:cs="Arial"/>
+          <w:b w:val="0"/>
+          <w:bCs w:val="0"/>
+          <w:i w:val="0"/>
+          <w:iCs w:val="0"/>
+          <w:color w:val="auto"/>
+        </w:rPr>
+        <w:t>De vragen zijn van tevoren nog eens doorgelopen en gesorteerd in een logische volgorde.</w:t>
+      </w:r>
+    </w:p>
+    <w:p>
+      <w:pPr>
+        <w:rPr>
+          <w:rStyle w:val="IntenseEmphasis"/>
+          <w:rFonts w:ascii="Arial" w:hAnsi="Arial" w:cs="Arial"/>
+          <w:b w:val="0"/>
+          <w:bCs w:val="0"/>
+          <w:i w:val="0"/>
+          <w:iCs w:val="0"/>
+          <w:color w:val="auto"/>
+        </w:rPr>
+      </w:pPr>
       <w:bookmarkStart w:id="1" w:name="_GoBack"/>
       <w:bookmarkEnd w:id="1"/>
     </w:p>
@@ -583,100 +626,18 @@
         <w:rPr>
           <w:rStyle w:val="IntenseEmphasis"/>
           <w:rFonts w:ascii="Arial" w:hAnsi="Arial" w:cs="Arial"/>
-          <w:b w:val="0"/>
-          <w:bCs w:val="0"/>
-          <w:i w:val="0"/>
-          <w:iCs w:val="0"/>
-          <w:color w:val="auto"/>
+          <w:i w:val="0"/>
+          <w:sz w:val="32"/>
         </w:rPr>
       </w:pPr>
       <w:r>
         <w:rPr>
           <w:rStyle w:val="IntenseEmphasis"/>
           <w:rFonts w:ascii="Arial" w:hAnsi="Arial" w:cs="Arial"/>
-          <w:b w:val="0"/>
-          <w:bCs w:val="0"/>
-          <w:i w:val="0"/>
-          <w:iCs w:val="0"/>
-          <w:color w:val="auto"/>
-        </w:rPr>
-        <w:t>Na het</w:t>
-      </w:r>
-    </w:p>
-    <w:p>
-      <w:pPr>
-        <w:rPr>
-          <w:rStyle w:val="IntenseEmphasis"/>
-          <w:rFonts w:ascii="Arial" w:hAnsi="Arial" w:cs="Arial"/>
-          <w:b w:val="0"/>
-          <w:bCs w:val="0"/>
-          <w:i w:val="0"/>
-          <w:iCs w:val="0"/>
-          <w:color w:val="auto"/>
-        </w:rPr>
-      </w:pPr>
-    </w:p>
-    <w:p>
-      <w:pPr>
-        <w:rPr>
-          <w:rStyle w:val="IntenseEmphasis"/>
-          <w:rFonts w:ascii="Arial" w:hAnsi="Arial" w:cs="Arial"/>
           <w:i w:val="0"/>
           <w:sz w:val="32"/>
         </w:rPr>
-      </w:pPr>
-      <w:r>
-        <w:rPr>
-          <w:rStyle w:val="IntenseEmphasis"/>
-          <w:rFonts w:ascii="Arial" w:hAnsi="Arial" w:cs="Arial"/>
-          <w:i w:val="0"/>
-          <w:sz w:val="32"/>
-        </w:rPr>
-        <w:t>Afspraken</w:t>
-      </w:r>
-    </w:p>
-    <w:p>
-      <w:pPr>
-        <w:rPr>
-          <w:rStyle w:val="IntenseEmphasis"/>
-          <w:rFonts w:ascii="Arial" w:hAnsi="Arial" w:cs="Arial"/>
-          <w:b w:val="0"/>
-          <w:bCs w:val="0"/>
-          <w:i w:val="0"/>
-          <w:iCs w:val="0"/>
-          <w:color w:val="auto"/>
-        </w:rPr>
-      </w:pPr>
-      <w:r>
-        <w:rPr>
-          <w:rStyle w:val="IntenseEmphasis"/>
-          <w:rFonts w:ascii="Arial" w:hAnsi="Arial" w:cs="Arial"/>
-          <w:b w:val="0"/>
-          <w:bCs w:val="0"/>
-          <w:i w:val="0"/>
-          <w:iCs w:val="0"/>
-          <w:color w:val="auto"/>
-        </w:rPr>
-        <w:br/>
-        <w:t xml:space="preserve"> </w:t>
-      </w:r>
-    </w:p>
-    <w:p>
-      <w:pPr>
-        <w:rPr>
-          <w:rStyle w:val="IntenseEmphasis"/>
-          <w:rFonts w:ascii="Arial" w:hAnsi="Arial" w:cs="Arial"/>
-          <w:i w:val="0"/>
-          <w:sz w:val="32"/>
-        </w:rPr>
-      </w:pPr>
-      <w:r>
-        <w:rPr>
-          <w:rStyle w:val="IntenseEmphasis"/>
-          <w:rFonts w:ascii="Arial" w:hAnsi="Arial" w:cs="Arial"/>
-          <w:i w:val="0"/>
-          <w:sz w:val="32"/>
-        </w:rPr>
+        <w:lastRenderedPageBreak/>
         <w:t>Wat verder ter tafel komt</w:t>
       </w:r>
     </w:p>
@@ -692,6 +653,80 @@
           <w:color w:val="auto"/>
         </w:rPr>
       </w:pPr>
+      <w:r>
+        <w:rPr>
+          <w:rStyle w:val="IntenseEmphasis"/>
+          <w:rFonts w:ascii="Arial" w:hAnsi="Arial" w:cs="Arial"/>
+          <w:b w:val="0"/>
+          <w:bCs w:val="0"/>
+          <w:i w:val="0"/>
+          <w:iCs w:val="0"/>
+          <w:color w:val="auto"/>
+        </w:rPr>
+        <w:t xml:space="preserve">Jessy gaat om </w:t>
+      </w:r>
+      <w:r>
+        <w:rPr>
+          <w:rStyle w:val="IntenseEmphasis"/>
+          <w:rFonts w:ascii="Arial" w:hAnsi="Arial" w:cs="Arial"/>
+          <w:b w:val="0"/>
+          <w:bCs w:val="0"/>
+          <w:i w:val="0"/>
+          <w:iCs w:val="0"/>
+          <w:color w:val="auto"/>
+        </w:rPr>
+        <w:t>13:20 de raspberry pi ophalen bij Marten.</w:t>
+      </w:r>
+    </w:p>
+    <w:p>
+      <w:pPr>
+        <w:rPr>
+          <w:rStyle w:val="IntenseEmphasis"/>
+          <w:rFonts w:ascii="Arial" w:hAnsi="Arial" w:cs="Arial"/>
+          <w:b w:val="0"/>
+          <w:bCs w:val="0"/>
+          <w:i w:val="0"/>
+          <w:iCs w:val="0"/>
+          <w:color w:val="auto"/>
+        </w:rPr>
+      </w:pPr>
+      <w:r>
+        <w:rPr>
+          <w:rStyle w:val="IntenseEmphasis"/>
+          <w:rFonts w:ascii="Arial" w:hAnsi="Arial" w:cs="Arial"/>
+          <w:b w:val="0"/>
+          <w:bCs w:val="0"/>
+          <w:i w:val="0"/>
+          <w:iCs w:val="0"/>
+          <w:color w:val="auto"/>
+        </w:rPr>
+        <w:t>Zehna &amp; Jessy nemen de raspberry mee naar huis en installeren er de benodigde software op. We hebben er uiteindelijk maar 1 gekregen die meegenomen wordt door Jessy.</w:t>
+      </w:r>
+    </w:p>
+    <w:p>
+      <w:pPr>
+        <w:rPr>
+          <w:rStyle w:val="IntenseEmphasis"/>
+          <w:rFonts w:ascii="Arial" w:hAnsi="Arial" w:cs="Arial"/>
+          <w:b w:val="0"/>
+          <w:bCs w:val="0"/>
+          <w:i w:val="0"/>
+          <w:iCs w:val="0"/>
+          <w:color w:val="auto"/>
+        </w:rPr>
+      </w:pPr>
+      <w:r>
+        <w:rPr>
+          <w:rStyle w:val="IntenseEmphasis"/>
+          <w:rFonts w:ascii="Arial" w:hAnsi="Arial" w:cs="Arial"/>
+          <w:b w:val="0"/>
+          <w:bCs w:val="0"/>
+          <w:i w:val="0"/>
+          <w:iCs w:val="0"/>
+          <w:color w:val="auto"/>
+        </w:rPr>
+        <w:t>De lokalen zijn voor de komende week gereserveerd door Jessy.</w:t>
+      </w:r>
     </w:p>
     <w:p>
       <w:pPr>
@@ -980,11 +1015,21 @@
           <w:r>
             <w:t>/</w:t>
           </w:r>
-          <w:fldSimple w:instr=" NUMPAGES  \* MERGEFORMAT ">
-            <w:r>
-              <w:t>2</w:t>
-            </w:r>
-          </w:fldSimple>
+          <w:r>
+            <w:fldChar w:fldCharType="begin"/>
+          </w:r>
+          <w:r>
+            <w:instrText xml:space="preserve"> NUMPAGES  \* MERGEFORMAT </w:instrText>
+          </w:r>
+          <w:r>
+            <w:fldChar w:fldCharType="separate"/>
+          </w:r>
+          <w:r>
+            <w:t>2</w:t>
+          </w:r>
+          <w:r>
+            <w:fldChar w:fldCharType="end"/>
+          </w:r>
         </w:p>
       </w:tc>
     </w:tr>
@@ -4307,21 +4352,6 @@
 </file>
 
 <file path=customXml/item1.xml><?xml version="1.0" encoding="utf-8"?>
-<p:properties xmlns:p="http://schemas.microsoft.com/office/2006/metadata/properties" xmlns:xsi="http://www.w3.org/2001/XMLSchema-instance" xmlns:pc="http://schemas.microsoft.com/office/infopath/2007/PartnerControls">
-  <documentManagement/>
-</p:properties>
-</file>
-
-<file path=customXml/item2.xml><?xml version="1.0" encoding="utf-8"?>
-<?mso-contentType ?>
-<FormTemplates xmlns="http://schemas.microsoft.com/sharepoint/v3/contenttype/forms">
-  <Display>DocumentLibraryForm</Display>
-  <Edit>DocumentLibraryForm</Edit>
-  <New>DocumentLibraryForm</New>
-</FormTemplates>
-</file>
-
-<file path=customXml/item3.xml><?xml version="1.0" encoding="utf-8"?>
 <ct:contentTypeSchema xmlns:ct="http://schemas.microsoft.com/office/2006/metadata/contentType" xmlns:ma="http://schemas.microsoft.com/office/2006/metadata/properties/metaAttributes" ct:_="" ma:_="" ma:contentTypeName="Document" ma:contentTypeID="0x01010081EBEA441D1B4A43841B988BB8CE649B" ma:contentTypeVersion="" ma:contentTypeDescription="Een nieuw document maken." ma:contentTypeScope="" ma:versionID="5f1c7734d736eff258aded4365bb64e2">
   <xsd:schema xmlns:xsd="http://www.w3.org/2001/XMLSchema" xmlns:xs="http://www.w3.org/2001/XMLSchema" xmlns:p="http://schemas.microsoft.com/office/2006/metadata/properties" targetNamespace="http://schemas.microsoft.com/office/2006/metadata/properties" ma:root="true" ma:fieldsID="ad5eb0301eb10bde77930f821fe2e885">
     <xsd:element name="properties">
@@ -4435,10 +4465,32 @@
 </ct:contentTypeSchema>
 </file>
 
+<file path=customXml/item2.xml><?xml version="1.0" encoding="utf-8"?>
+<?mso-contentType ?>
+<FormTemplates xmlns="http://schemas.microsoft.com/sharepoint/v3/contenttype/forms">
+  <Display>DocumentLibraryForm</Display>
+  <Edit>DocumentLibraryForm</Edit>
+  <New>DocumentLibraryForm</New>
+</FormTemplates>
+</file>
+
+<file path=customXml/item3.xml><?xml version="1.0" encoding="utf-8"?>
+<p:properties xmlns:p="http://schemas.microsoft.com/office/2006/metadata/properties" xmlns:xsi="http://www.w3.org/2001/XMLSchema-instance" xmlns:pc="http://schemas.microsoft.com/office/infopath/2007/PartnerControls">
+  <documentManagement/>
+</p:properties>
+</file>
+
 <file path=customXml/itemProps1.xml><?xml version="1.0" encoding="utf-8"?>
-<ds:datastoreItem xmlns:ds="http://schemas.openxmlformats.org/officeDocument/2006/customXml" ds:itemID="{CC97A039-4D0E-49DF-A6F6-3456B9A544F1}">
+<ds:datastoreItem xmlns:ds="http://schemas.openxmlformats.org/officeDocument/2006/customXml" ds:itemID="{C69CD2FB-09E1-4DB0-AFB1-2D0255B23F19}">
   <ds:schemaRefs>
+    <ds:schemaRef ds:uri="http://schemas.microsoft.com/office/2006/metadata/contentType"/>
+    <ds:schemaRef ds:uri="http://schemas.microsoft.com/office/2006/metadata/properties/metaAttributes"/>
+    <ds:schemaRef ds:uri="http://www.w3.org/2001/XMLSchema"/>
     <ds:schemaRef ds:uri="http://schemas.microsoft.com/office/2006/metadata/properties"/>
+    <ds:schemaRef ds:uri="http://schemas.openxmlformats.org/package/2006/metadata/core-properties"/>
+    <ds:schemaRef ds:uri="http://purl.org/dc/elements/1.1/"/>
+    <ds:schemaRef ds:uri="http://purl.org/dc/terms/"/>
+    <ds:schemaRef ds:uri="http://schemas.microsoft.com/internal/obd"/>
     <ds:schemaRef ds:uri="http://schemas.microsoft.com/office/infopath/2007/PartnerControls"/>
   </ds:schemaRefs>
 </ds:datastoreItem>
@@ -4453,16 +4505,9 @@
 </file>
 
 <file path=customXml/itemProps3.xml><?xml version="1.0" encoding="utf-8"?>
-<ds:datastoreItem xmlns:ds="http://schemas.openxmlformats.org/officeDocument/2006/customXml" ds:itemID="{C69CD2FB-09E1-4DB0-AFB1-2D0255B23F19}">
+<ds:datastoreItem xmlns:ds="http://schemas.openxmlformats.org/officeDocument/2006/customXml" ds:itemID="{CC97A039-4D0E-49DF-A6F6-3456B9A544F1}">
   <ds:schemaRefs>
-    <ds:schemaRef ds:uri="http://schemas.microsoft.com/office/2006/metadata/contentType"/>
-    <ds:schemaRef ds:uri="http://schemas.microsoft.com/office/2006/metadata/properties/metaAttributes"/>
-    <ds:schemaRef ds:uri="http://www.w3.org/2001/XMLSchema"/>
     <ds:schemaRef ds:uri="http://schemas.microsoft.com/office/2006/metadata/properties"/>
-    <ds:schemaRef ds:uri="http://schemas.openxmlformats.org/package/2006/metadata/core-properties"/>
-    <ds:schemaRef ds:uri="http://purl.org/dc/elements/1.1/"/>
-    <ds:schemaRef ds:uri="http://purl.org/dc/terms/"/>
-    <ds:schemaRef ds:uri="http://schemas.microsoft.com/internal/obd"/>
     <ds:schemaRef ds:uri="http://schemas.microsoft.com/office/infopath/2007/PartnerControls"/>
   </ds:schemaRefs>
 </ds:datastoreItem>

</xml_diff>